<commit_message>
Reworked how systems are stored and fetched
</commit_message>
<xml_diff>
--- a/backend/main/cable/generated.docx
+++ b/backend/main/cable/generated.docx
@@ -2070,7 +2070,7 @@
                 <w:rtl w:val="0"/>
                 <w:lang w:val="en-US"/>
               </w:rPr>
-              <w:t xml:space="preserve">0.094</w:t>
+              <w:t xml:space="preserve">0.059</w:t>
             </w:r>
           </w:p>
         </w:tc>
@@ -2216,7 +2216,7 @@
                 <w:rtl w:val="0"/>
                 <w:lang w:val="en-US"/>
               </w:rPr>
-              <w:t xml:space="preserve">0.519</w:t>
+              <w:t xml:space="preserve">0.702</w:t>
             </w:r>
           </w:p>
         </w:tc>
@@ -2362,7 +2362,7 @@
                 <w:rtl w:val="0"/>
                 <w:lang w:val="en-US"/>
               </w:rPr>
-              <w:t xml:space="preserve">0.924</w:t>
+              <w:t xml:space="preserve">0.438</w:t>
             </w:r>
           </w:p>
         </w:tc>
@@ -2508,7 +2508,7 @@
                 <w:rtl w:val="0"/>
                 <w:lang w:val="en-US"/>
               </w:rPr>
-              <w:t xml:space="preserve">0.754</w:t>
+              <w:t xml:space="preserve">0.314</w:t>
             </w:r>
           </w:p>
         </w:tc>
@@ -2654,7 +2654,7 @@
                 <w:rtl w:val="0"/>
                 <w:lang w:val="en-US"/>
               </w:rPr>
-              <w:t xml:space="preserve">0.351</w:t>
+              <w:t xml:space="preserve">0.606</w:t>
             </w:r>
           </w:p>
         </w:tc>
@@ -2800,7 +2800,7 @@
                 <w:rtl w:val="0"/>
                 <w:lang w:val="en-US"/>
               </w:rPr>
-              <w:t xml:space="preserve">0.842</w:t>
+              <w:t xml:space="preserve">0.162</w:t>
             </w:r>
           </w:p>
         </w:tc>
@@ -2946,7 +2946,7 @@
                 <w:rtl w:val="0"/>
                 <w:lang w:val="en-US"/>
               </w:rPr>
-              <w:t xml:space="preserve">0.068</w:t>
+              <w:t xml:space="preserve">0.192</w:t>
             </w:r>
           </w:p>
         </w:tc>
@@ -3092,7 +3092,7 @@
                 <w:rtl w:val="0"/>
                 <w:lang w:val="en-US"/>
               </w:rPr>
-              <w:t xml:space="preserve">0.677</w:t>
+              <w:t xml:space="preserve">0.52</w:t>
             </w:r>
           </w:p>
         </w:tc>
@@ -3238,7 +3238,7 @@
                 <w:rtl w:val="0"/>
                 <w:lang w:val="en-US"/>
               </w:rPr>
-              <w:t xml:space="preserve">0.236</w:t>
+              <w:t xml:space="preserve">0.846</w:t>
             </w:r>
           </w:p>
         </w:tc>
@@ -3384,7 +3384,7 @@
                 <w:rtl w:val="0"/>
                 <w:lang w:val="en-US"/>
               </w:rPr>
-              <w:t xml:space="preserve">0.89</w:t>
+              <w:t xml:space="preserve">0.968</w:t>
             </w:r>
           </w:p>
         </w:tc>
@@ -3530,7 +3530,7 @@
                 <w:rtl w:val="0"/>
                 <w:lang w:val="en-US"/>
               </w:rPr>
-              <w:t xml:space="preserve">0.89</w:t>
+              <w:t xml:space="preserve">0.141</w:t>
             </w:r>
           </w:p>
         </w:tc>
@@ -3676,7 +3676,7 @@
                 <w:rtl w:val="0"/>
                 <w:lang w:val="en-US"/>
               </w:rPr>
-              <w:t xml:space="preserve">0.198</w:t>
+              <w:t xml:space="preserve">0.233</w:t>
             </w:r>
           </w:p>
         </w:tc>

</xml_diff>

<commit_message>
Replaced remaining bootstrap with material ui
</commit_message>
<xml_diff>
--- a/backend/main/cable/generated.docx
+++ b/backend/main/cable/generated.docx
@@ -2070,7 +2070,7 @@
                 <w:rtl w:val="0"/>
                 <w:lang w:val="en-US"/>
               </w:rPr>
-              <w:t xml:space="preserve">0.059</w:t>
+              <w:t xml:space="preserve">0.161</w:t>
             </w:r>
           </w:p>
         </w:tc>
@@ -2216,7 +2216,7 @@
                 <w:rtl w:val="0"/>
                 <w:lang w:val="en-US"/>
               </w:rPr>
-              <w:t xml:space="preserve">0.702</w:t>
+              <w:t xml:space="preserve">0.435</w:t>
             </w:r>
           </w:p>
         </w:tc>
@@ -2362,7 +2362,7 @@
                 <w:rtl w:val="0"/>
                 <w:lang w:val="en-US"/>
               </w:rPr>
-              <w:t xml:space="preserve">0.438</w:t>
+              <w:t xml:space="preserve">0.695</w:t>
             </w:r>
           </w:p>
         </w:tc>
@@ -2508,7 +2508,7 @@
                 <w:rtl w:val="0"/>
                 <w:lang w:val="en-US"/>
               </w:rPr>
-              <w:t xml:space="preserve">0.314</w:t>
+              <w:t xml:space="preserve">0.395</w:t>
             </w:r>
           </w:p>
         </w:tc>
@@ -2654,7 +2654,7 @@
                 <w:rtl w:val="0"/>
                 <w:lang w:val="en-US"/>
               </w:rPr>
-              <w:t xml:space="preserve">0.606</w:t>
+              <w:t xml:space="preserve">0.492</w:t>
             </w:r>
           </w:p>
         </w:tc>
@@ -2800,7 +2800,7 @@
                 <w:rtl w:val="0"/>
                 <w:lang w:val="en-US"/>
               </w:rPr>
-              <w:t xml:space="preserve">0.162</w:t>
+              <w:t xml:space="preserve">0.347</w:t>
             </w:r>
           </w:p>
         </w:tc>
@@ -2946,7 +2946,7 @@
                 <w:rtl w:val="0"/>
                 <w:lang w:val="en-US"/>
               </w:rPr>
-              <w:t xml:space="preserve">0.192</w:t>
+              <w:t xml:space="preserve">0.734</w:t>
             </w:r>
           </w:p>
         </w:tc>
@@ -3092,7 +3092,7 @@
                 <w:rtl w:val="0"/>
                 <w:lang w:val="en-US"/>
               </w:rPr>
-              <w:t xml:space="preserve">0.52</w:t>
+              <w:t xml:space="preserve">0.216</w:t>
             </w:r>
           </w:p>
         </w:tc>
@@ -3238,7 +3238,7 @@
                 <w:rtl w:val="0"/>
                 <w:lang w:val="en-US"/>
               </w:rPr>
-              <w:t xml:space="preserve">0.846</w:t>
+              <w:t xml:space="preserve">0.468</w:t>
             </w:r>
           </w:p>
         </w:tc>
@@ -3384,7 +3384,7 @@
                 <w:rtl w:val="0"/>
                 <w:lang w:val="en-US"/>
               </w:rPr>
-              <w:t xml:space="preserve">0.968</w:t>
+              <w:t xml:space="preserve">0.697</w:t>
             </w:r>
           </w:p>
         </w:tc>
@@ -3530,7 +3530,7 @@
                 <w:rtl w:val="0"/>
                 <w:lang w:val="en-US"/>
               </w:rPr>
-              <w:t xml:space="preserve">0.141</w:t>
+              <w:t xml:space="preserve">0.314</w:t>
             </w:r>
           </w:p>
         </w:tc>
@@ -3676,7 +3676,7 @@
                 <w:rtl w:val="0"/>
                 <w:lang w:val="en-US"/>
               </w:rPr>
-              <w:t xml:space="preserve">0.233</w:t>
+              <w:t xml:space="preserve">0.942</w:t>
             </w:r>
           </w:p>
         </w:tc>

</xml_diff>